<commit_message>
some testing issue resolved
</commit_message>
<xml_diff>
--- a/document/Blog Application Design Document by Gayaprasad Tiwari.docx
+++ b/document/Blog Application Design Document by Gayaprasad Tiwari.docx
@@ -947,7 +947,15 @@
         <w:t xml:space="preserve"> </w:t>
       </w:r>
       <w:r>
-        <w:t xml:space="preserve">the application, after login user can add, edit and delete the blogs </w:t>
+        <w:t xml:space="preserve">the application, after login user can add, </w:t>
+      </w:r>
+      <w:proofErr w:type="gramStart"/>
+      <w:r>
+        <w:t>edit</w:t>
+      </w:r>
+      <w:proofErr w:type="gramEnd"/>
+      <w:r>
+        <w:t xml:space="preserve"> and delete the blogs </w:t>
       </w:r>
       <w:r>
         <w:rPr>
@@ -1173,7 +1181,15 @@
         <w:ind w:left="360"/>
       </w:pPr>
       <w:r>
-        <w:t>In Application component is using to ngrx store for state management</w:t>
+        <w:t xml:space="preserve">In Application component is using to </w:t>
+      </w:r>
+      <w:proofErr w:type="spellStart"/>
+      <w:r>
+        <w:t>ngrx</w:t>
+      </w:r>
+      <w:proofErr w:type="spellEnd"/>
+      <w:r>
+        <w:t xml:space="preserve"> store for state management</w:t>
       </w:r>
     </w:p>
     <w:p/>
@@ -1226,11 +1242,14 @@
     </w:p>
     <w:p>
       <w:r>
+        <w:rPr>
+          <w:noProof/>
+        </w:rPr>
         <w:drawing>
-          <wp:inline distT="0" distB="0" distL="0" distR="0" wp14:anchorId="34D0C926" wp14:editId="73D8282A">
-            <wp:extent cx="5886450" cy="2413635"/>
-            <wp:effectExtent l="0" t="0" r="0" b="5715"/>
-            <wp:docPr id="1" name="Picture 1"/>
+          <wp:inline distT="0" distB="0" distL="0" distR="0" wp14:anchorId="17BE0E24" wp14:editId="00D519FC">
+            <wp:extent cx="5886450" cy="2403475"/>
+            <wp:effectExtent l="0" t="0" r="0" b="0"/>
+            <wp:docPr id="3" name="Picture 3"/>
             <wp:cNvGraphicFramePr>
               <a:graphicFrameLocks xmlns:a="http://schemas.openxmlformats.org/drawingml/2006/main" noChangeAspect="1"/>
             </wp:cNvGraphicFramePr>
@@ -1250,7 +1269,7 @@
                   <pic:spPr>
                     <a:xfrm>
                       <a:off x="0" y="0"/>
-                      <a:ext cx="5886450" cy="2413635"/>
+                      <a:ext cx="5886450" cy="2403475"/>
                     </a:xfrm>
                     <a:prstGeom prst="rect">
                       <a:avLst/>
@@ -1323,9 +1342,13 @@
           <w:numId w:val="46"/>
         </w:numPr>
       </w:pPr>
+      <w:proofErr w:type="spellStart"/>
+      <w:proofErr w:type="gramStart"/>
       <w:r>
         <w:t>auth.service</w:t>
       </w:r>
+      <w:proofErr w:type="spellEnd"/>
+      <w:proofErr w:type="gramEnd"/>
     </w:p>
     <w:p>
       <w:pPr>
@@ -1336,8 +1359,15 @@
         </w:numPr>
       </w:pPr>
       <w:r>
-        <w:t>blog-service.service</w:t>
-      </w:r>
+        <w:t>blog-</w:t>
+      </w:r>
+      <w:proofErr w:type="spellStart"/>
+      <w:proofErr w:type="gramStart"/>
+      <w:r>
+        <w:t>service.service</w:t>
+      </w:r>
+      <w:proofErr w:type="spellEnd"/>
+      <w:proofErr w:type="gramEnd"/>
     </w:p>
     <w:p>
       <w:pPr>
@@ -1347,9 +1377,13 @@
           <w:numId w:val="46"/>
         </w:numPr>
       </w:pPr>
+      <w:proofErr w:type="spellStart"/>
+      <w:proofErr w:type="gramStart"/>
       <w:r>
         <w:t>theme.service</w:t>
       </w:r>
+      <w:proofErr w:type="spellEnd"/>
+      <w:proofErr w:type="gramEnd"/>
     </w:p>
     <w:p>
       <w:pPr>
@@ -1366,6 +1400,7 @@
         </w:rPr>
       </w:pPr>
       <w:bookmarkStart w:id="4" w:name="_Toc50375345"/>
+      <w:proofErr w:type="spellStart"/>
       <w:r>
         <w:rPr>
           <w:b/>
@@ -1374,6 +1409,7 @@
         <w:t>Ngrx</w:t>
       </w:r>
       <w:bookmarkEnd w:id="4"/>
+      <w:proofErr w:type="spellEnd"/>
     </w:p>
     <w:p>
       <w:pPr>
@@ -1416,9 +1452,13 @@
           <w:numId w:val="45"/>
         </w:numPr>
       </w:pPr>
+      <w:proofErr w:type="spellStart"/>
+      <w:proofErr w:type="gramStart"/>
       <w:r>
         <w:t>auth.actions</w:t>
       </w:r>
+      <w:proofErr w:type="spellEnd"/>
+      <w:proofErr w:type="gramEnd"/>
     </w:p>
     <w:p>
       <w:pPr>
@@ -1428,9 +1468,13 @@
           <w:numId w:val="45"/>
         </w:numPr>
       </w:pPr>
+      <w:proofErr w:type="spellStart"/>
+      <w:proofErr w:type="gramStart"/>
       <w:r>
         <w:t>blog.action</w:t>
       </w:r>
+      <w:proofErr w:type="spellEnd"/>
+      <w:proofErr w:type="gramEnd"/>
     </w:p>
     <w:p>
       <w:pPr>
@@ -1452,9 +1496,13 @@
           <w:numId w:val="45"/>
         </w:numPr>
       </w:pPr>
+      <w:proofErr w:type="spellStart"/>
+      <w:proofErr w:type="gramStart"/>
       <w:r>
         <w:t>auth.reducers</w:t>
       </w:r>
+      <w:proofErr w:type="spellEnd"/>
+      <w:proofErr w:type="gramEnd"/>
     </w:p>
     <w:p>
       <w:pPr>
@@ -1464,9 +1512,13 @@
           <w:numId w:val="45"/>
         </w:numPr>
       </w:pPr>
+      <w:proofErr w:type="spellStart"/>
+      <w:proofErr w:type="gramStart"/>
       <w:r>
         <w:t>blog.reducer</w:t>
       </w:r>
+      <w:proofErr w:type="spellEnd"/>
+      <w:proofErr w:type="gramEnd"/>
     </w:p>
     <w:p>
       <w:pPr>
@@ -1488,9 +1540,13 @@
           <w:numId w:val="45"/>
         </w:numPr>
       </w:pPr>
+      <w:proofErr w:type="spellStart"/>
+      <w:proofErr w:type="gramStart"/>
       <w:r>
         <w:t>blog.effects</w:t>
       </w:r>
+      <w:proofErr w:type="spellEnd"/>
+      <w:proofErr w:type="gramEnd"/>
     </w:p>
     <w:p>
       <w:pPr>
@@ -1500,9 +1556,13 @@
           <w:numId w:val="45"/>
         </w:numPr>
       </w:pPr>
+      <w:proofErr w:type="spellStart"/>
+      <w:proofErr w:type="gramStart"/>
       <w:r>
         <w:t>auth.effects</w:t>
       </w:r>
+      <w:proofErr w:type="spellEnd"/>
+      <w:proofErr w:type="gramEnd"/>
     </w:p>
     <w:p/>
     <w:p/>
@@ -1643,7 +1703,15 @@
         </w:numPr>
       </w:pPr>
       <w:r>
-        <w:t xml:space="preserve">    "@ngrx/effects": "^10.0.0",</w:t>
+        <w:t xml:space="preserve">    "@</w:t>
+      </w:r>
+      <w:proofErr w:type="spellStart"/>
+      <w:r>
+        <w:t>ngrx</w:t>
+      </w:r>
+      <w:proofErr w:type="spellEnd"/>
+      <w:r>
+        <w:t>/effects": "^10.0.0",</w:t>
       </w:r>
     </w:p>
     <w:p>
@@ -1655,7 +1723,15 @@
         </w:numPr>
       </w:pPr>
       <w:r>
-        <w:t xml:space="preserve">    "@ngrx/store": "^10.0.0",</w:t>
+        <w:t xml:space="preserve">    "@</w:t>
+      </w:r>
+      <w:proofErr w:type="spellStart"/>
+      <w:r>
+        <w:t>ngrx</w:t>
+      </w:r>
+      <w:proofErr w:type="spellEnd"/>
+      <w:r>
+        <w:t>/store": "^10.0.0",</w:t>
       </w:r>
     </w:p>
     <w:p>
@@ -1679,7 +1755,15 @@
         </w:numPr>
       </w:pPr>
       <w:r>
-        <w:t xml:space="preserve">    "pwa-helpers": "^0.9.1",</w:t>
+        <w:t xml:space="preserve">    "</w:t>
+      </w:r>
+      <w:proofErr w:type="spellStart"/>
+      <w:r>
+        <w:t>pwa</w:t>
+      </w:r>
+      <w:proofErr w:type="spellEnd"/>
+      <w:r>
+        <w:t>-helpers": "^0.9.1",</w:t>
       </w:r>
     </w:p>
     <w:p>
@@ -1703,7 +1787,15 @@
         </w:numPr>
       </w:pPr>
       <w:r>
-        <w:t xml:space="preserve">    "rxjs": "~6.6.2",</w:t>
+        <w:t xml:space="preserve">    "</w:t>
+      </w:r>
+      <w:proofErr w:type="spellStart"/>
+      <w:r>
+        <w:t>rxjs</w:t>
+      </w:r>
+      <w:proofErr w:type="spellEnd"/>
+      <w:r>
+        <w:t>": "~6.6.2",</w:t>
       </w:r>
     </w:p>
     <w:p>
@@ -1715,7 +1807,15 @@
         </w:numPr>
       </w:pPr>
       <w:r>
-        <w:t xml:space="preserve">    "tslib": "^2.0.0",</w:t>
+        <w:t xml:space="preserve">    "</w:t>
+      </w:r>
+      <w:proofErr w:type="spellStart"/>
+      <w:r>
+        <w:t>tslib</w:t>
+      </w:r>
+      <w:proofErr w:type="spellEnd"/>
+      <w:r>
+        <w:t>": "^2.0.0",</w:t>
       </w:r>
     </w:p>
     <w:p>
@@ -1847,8 +1947,17 @@
           <w:rFonts w:ascii="Calibri" w:hAnsi="Calibri" w:cs="Calibri"/>
           <w:color w:val="000000"/>
         </w:rPr>
-        <w:t>Install Node with npm</w:t>
-      </w:r>
+        <w:t xml:space="preserve">Install Node with </w:t>
+      </w:r>
+      <w:proofErr w:type="spellStart"/>
+      <w:r>
+        <w:rPr>
+          <w:rFonts w:ascii="Calibri" w:hAnsi="Calibri" w:cs="Calibri"/>
+          <w:color w:val="000000"/>
+        </w:rPr>
+        <w:t>npm</w:t>
+      </w:r>
+      <w:proofErr w:type="spellEnd"/>
     </w:p>
     <w:p>
       <w:pPr>
@@ -1869,7 +1978,23 @@
           <w:rFonts w:ascii="Calibri" w:hAnsi="Calibri" w:cs="Calibri"/>
           <w:color w:val="000000"/>
         </w:rPr>
-        <w:t>Install angula cli</w:t>
+        <w:t xml:space="preserve">Install </w:t>
+      </w:r>
+      <w:proofErr w:type="spellStart"/>
+      <w:r>
+        <w:rPr>
+          <w:rFonts w:ascii="Calibri" w:hAnsi="Calibri" w:cs="Calibri"/>
+          <w:color w:val="000000"/>
+        </w:rPr>
+        <w:t>angula</w:t>
+      </w:r>
+      <w:proofErr w:type="spellEnd"/>
+      <w:r>
+        <w:rPr>
+          <w:rFonts w:ascii="Calibri" w:hAnsi="Calibri" w:cs="Calibri"/>
+          <w:color w:val="000000"/>
+        </w:rPr>
+        <w:t xml:space="preserve"> cli</w:t>
       </w:r>
     </w:p>
     <w:p>
@@ -1900,7 +2025,16 @@
           <w:color w:val="000000"/>
           <w:bdr w:val="none" w:sz="0" w:space="0" w:color="auto" w:frame="1"/>
         </w:rPr>
-        <w:t xml:space="preserve"> from master branch</w:t>
+        <w:t xml:space="preserve"> from master </w:t>
+      </w:r>
+      <w:proofErr w:type="gramStart"/>
+      <w:r>
+        <w:rPr>
+          <w:rFonts w:ascii="inherit" w:hAnsi="inherit" w:cs="Calibri"/>
+          <w:color w:val="000000"/>
+          <w:bdr w:val="none" w:sz="0" w:space="0" w:color="auto" w:frame="1"/>
+        </w:rPr>
+        <w:t>branch</w:t>
       </w:r>
       <w:r>
         <w:rPr>
@@ -1926,9 +2060,23 @@
         </w:rPr>
         <w:t>“</w:t>
       </w:r>
-      <w:r>
-        <w:t>https://github.com/gayaprasad-Tiwari/blogs.git</w:t>
-      </w:r>
+      <w:proofErr w:type="gramEnd"/>
+      <w:r>
+        <w:t>https://github.com/</w:t>
+      </w:r>
+      <w:proofErr w:type="spellStart"/>
+      <w:r>
+        <w:t>gayaprasad</w:t>
+      </w:r>
+      <w:proofErr w:type="spellEnd"/>
+      <w:r>
+        <w:t>-Tiwari/</w:t>
+      </w:r>
+      <w:proofErr w:type="spellStart"/>
+      <w:r>
+        <w:t>blogs.git</w:t>
+      </w:r>
+      <w:proofErr w:type="spellEnd"/>
       <w:r>
         <w:t>”</w:t>
       </w:r>
@@ -1978,13 +2126,23 @@
           <w:color w:val="000000"/>
         </w:rPr>
       </w:pPr>
+      <w:proofErr w:type="spellStart"/>
       <w:r>
         <w:rPr>
           <w:rFonts w:ascii="inherit" w:hAnsi="inherit" w:cs="Calibri"/>
           <w:color w:val="000000"/>
           <w:bdr w:val="none" w:sz="0" w:space="0" w:color="auto" w:frame="1"/>
         </w:rPr>
-        <w:t>npm install</w:t>
+        <w:t>npm</w:t>
+      </w:r>
+      <w:proofErr w:type="spellEnd"/>
+      <w:r>
+        <w:rPr>
+          <w:rFonts w:ascii="inherit" w:hAnsi="inherit" w:cs="Calibri"/>
+          <w:color w:val="000000"/>
+          <w:bdr w:val="none" w:sz="0" w:space="0" w:color="auto" w:frame="1"/>
+        </w:rPr>
+        <w:t xml:space="preserve"> install</w:t>
       </w:r>
     </w:p>
     <w:p>
@@ -2001,13 +2159,23 @@
           <w:color w:val="000000"/>
         </w:rPr>
       </w:pPr>
+      <w:proofErr w:type="spellStart"/>
       <w:r>
         <w:rPr>
           <w:rFonts w:ascii="inherit" w:hAnsi="inherit" w:cs="Calibri"/>
           <w:color w:val="000000"/>
           <w:bdr w:val="none" w:sz="0" w:space="0" w:color="auto" w:frame="1"/>
         </w:rPr>
-        <w:t>npm start</w:t>
+        <w:t>npm</w:t>
+      </w:r>
+      <w:proofErr w:type="spellEnd"/>
+      <w:r>
+        <w:rPr>
+          <w:rFonts w:ascii="inherit" w:hAnsi="inherit" w:cs="Calibri"/>
+          <w:color w:val="000000"/>
+          <w:bdr w:val="none" w:sz="0" w:space="0" w:color="auto" w:frame="1"/>
+        </w:rPr>
+        <w:t xml:space="preserve"> start</w:t>
       </w:r>
     </w:p>
     <w:p>
@@ -2043,7 +2211,41 @@
           <w:rFonts w:ascii="Calibri" w:hAnsi="Calibri" w:cs="Calibri"/>
           <w:color w:val="000000"/>
         </w:rPr>
-        <w:t>json-server db.json -m ./node_modules/json-server-auth</w:t>
+        <w:t xml:space="preserve">json-server </w:t>
+      </w:r>
+      <w:proofErr w:type="spellStart"/>
+      <w:proofErr w:type="gramStart"/>
+      <w:r>
+        <w:rPr>
+          <w:rFonts w:ascii="Calibri" w:hAnsi="Calibri" w:cs="Calibri"/>
+          <w:color w:val="000000"/>
+        </w:rPr>
+        <w:t>db.json</w:t>
+      </w:r>
+      <w:proofErr w:type="spellEnd"/>
+      <w:proofErr w:type="gramEnd"/>
+      <w:r>
+        <w:rPr>
+          <w:rFonts w:ascii="Calibri" w:hAnsi="Calibri" w:cs="Calibri"/>
+          <w:color w:val="000000"/>
+        </w:rPr>
+        <w:t xml:space="preserve"> -m ./</w:t>
+      </w:r>
+      <w:proofErr w:type="spellStart"/>
+      <w:r>
+        <w:rPr>
+          <w:rFonts w:ascii="Calibri" w:hAnsi="Calibri" w:cs="Calibri"/>
+          <w:color w:val="000000"/>
+        </w:rPr>
+        <w:t>node_modules</w:t>
+      </w:r>
+      <w:proofErr w:type="spellEnd"/>
+      <w:r>
+        <w:rPr>
+          <w:rFonts w:ascii="Calibri" w:hAnsi="Calibri" w:cs="Calibri"/>
+          <w:color w:val="000000"/>
+        </w:rPr>
+        <w:t>/json-server-auth</w:t>
       </w:r>
       <w:r>
         <w:rPr>
@@ -2074,12 +2276,21 @@
           <w:color w:val="000000"/>
         </w:rPr>
       </w:pPr>
+      <w:proofErr w:type="spellStart"/>
       <w:r>
         <w:rPr>
           <w:rFonts w:ascii="Calibri" w:hAnsi="Calibri" w:cs="Calibri"/>
           <w:color w:val="000000"/>
         </w:rPr>
-        <w:t xml:space="preserve">fot test </w:t>
+        <w:t>fot</w:t>
+      </w:r>
+      <w:proofErr w:type="spellEnd"/>
+      <w:r>
+        <w:rPr>
+          <w:rFonts w:ascii="Calibri" w:hAnsi="Calibri" w:cs="Calibri"/>
+          <w:color w:val="000000"/>
+        </w:rPr>
+        <w:t xml:space="preserve"> test </w:t>
       </w:r>
       <w:r>
         <w:rPr>
@@ -2102,12 +2313,21 @@
         </w:rPr>
         <w:t>“</w:t>
       </w:r>
+      <w:proofErr w:type="spellStart"/>
       <w:r>
         <w:rPr>
           <w:rFonts w:ascii="Calibri" w:hAnsi="Calibri" w:cs="Calibri"/>
           <w:color w:val="000000"/>
         </w:rPr>
-        <w:t>npm run test-watch</w:t>
+        <w:t>npm</w:t>
+      </w:r>
+      <w:proofErr w:type="spellEnd"/>
+      <w:r>
+        <w:rPr>
+          <w:rFonts w:ascii="Calibri" w:hAnsi="Calibri" w:cs="Calibri"/>
+          <w:color w:val="000000"/>
+        </w:rPr>
+        <w:t xml:space="preserve"> run test-watch</w:t>
       </w:r>
       <w:r>
         <w:rPr>
@@ -2116,6 +2336,21 @@
         </w:rPr>
         <w:t>”</w:t>
       </w:r>
+    </w:p>
+    <w:p>
+      <w:pPr>
+        <w:pStyle w:val="ListParagraph"/>
+        <w:numPr>
+          <w:ilvl w:val="0"/>
+          <w:numId w:val="41"/>
+        </w:numPr>
+        <w:shd w:val="clear" w:color="auto" w:fill="FFFFFF"/>
+        <w:spacing w:after="0" w:line="240" w:lineRule="auto"/>
+        <w:rPr>
+          <w:rFonts w:ascii="Calibri" w:hAnsi="Calibri" w:cs="Calibri"/>
+          <w:color w:val="000000"/>
+        </w:rPr>
+      </w:pPr>
     </w:p>
     <w:p/>
     <w:sectPr>

</xml_diff>

<commit_message>
test cases issue resolved
</commit_message>
<xml_diff>
--- a/document/Blog Application Design Document by Gayaprasad Tiwari.docx
+++ b/document/Blog Application Design Document by Gayaprasad Tiwari.docx
@@ -1211,15 +1211,7 @@
         <w:t xml:space="preserve"> </w:t>
       </w:r>
       <w:r>
-        <w:t xml:space="preserve">the application, after login user can add, </w:t>
-      </w:r>
-      <w:proofErr w:type="gramStart"/>
-      <w:r>
-        <w:t>edit</w:t>
-      </w:r>
-      <w:proofErr w:type="gramEnd"/>
-      <w:r>
-        <w:t xml:space="preserve"> and delete the blogs </w:t>
+        <w:t xml:space="preserve">the application, after login user can add, edit and delete the blogs </w:t>
       </w:r>
       <w:r>
         <w:rPr>
@@ -1445,15 +1437,7 @@
         <w:ind w:left="360"/>
       </w:pPr>
       <w:r>
-        <w:t xml:space="preserve">In Application component is using to </w:t>
-      </w:r>
-      <w:proofErr w:type="spellStart"/>
-      <w:r>
-        <w:t>ngrx</w:t>
-      </w:r>
-      <w:proofErr w:type="spellEnd"/>
-      <w:r>
-        <w:t xml:space="preserve"> store for state management</w:t>
+        <w:t>In Application component is using to ngrx store for state management</w:t>
       </w:r>
     </w:p>
     <w:p/>
@@ -1497,14 +1481,14 @@
       </w:r>
     </w:p>
     <w:p>
-      <w:pPr>
-        <w:ind w:left="360"/>
-      </w:pPr>
-      <w:r>
-        <w:t>working</w:t>
-      </w:r>
-    </w:p>
-    <w:p>
+      <w:r>
+        <w:t>Test Suites: 10 passed, 10 total</w:t>
+      </w:r>
+    </w:p>
+    <w:p>
+      <w:r>
+        <w:t>Tests:       14 passed, 14 total</w:t>
+      </w:r>
       <w:r>
         <w:rPr>
           <w:noProof/>
@@ -1606,13 +1590,9 @@
           <w:numId w:val="6"/>
         </w:numPr>
       </w:pPr>
-      <w:proofErr w:type="spellStart"/>
-      <w:proofErr w:type="gramStart"/>
       <w:r>
         <w:t>auth.service</w:t>
       </w:r>
-      <w:proofErr w:type="spellEnd"/>
-      <w:proofErr w:type="gramEnd"/>
     </w:p>
     <w:p>
       <w:pPr>
@@ -1623,15 +1603,8 @@
         </w:numPr>
       </w:pPr>
       <w:r>
-        <w:t>blog-</w:t>
-      </w:r>
-      <w:proofErr w:type="spellStart"/>
-      <w:proofErr w:type="gramStart"/>
-      <w:r>
-        <w:t>service.service</w:t>
-      </w:r>
-      <w:proofErr w:type="spellEnd"/>
-      <w:proofErr w:type="gramEnd"/>
+        <w:t>blog-service.service</w:t>
+      </w:r>
     </w:p>
     <w:p>
       <w:pPr>
@@ -1641,13 +1614,9 @@
           <w:numId w:val="6"/>
         </w:numPr>
       </w:pPr>
-      <w:proofErr w:type="spellStart"/>
-      <w:proofErr w:type="gramStart"/>
       <w:r>
         <w:t>theme.service</w:t>
       </w:r>
-      <w:proofErr w:type="spellEnd"/>
-      <w:proofErr w:type="gramEnd"/>
     </w:p>
     <w:p>
       <w:pPr>
@@ -1681,11 +1650,9 @@
           <w:numId w:val="8"/>
         </w:numPr>
       </w:pPr>
-      <w:proofErr w:type="spellStart"/>
       <w:r>
         <w:t>HeaderComponent</w:t>
       </w:r>
-      <w:proofErr w:type="spellEnd"/>
       <w:r>
         <w:t>– contains headings and link</w:t>
       </w:r>
@@ -1698,11 +1665,9 @@
           <w:numId w:val="8"/>
         </w:numPr>
       </w:pPr>
-      <w:proofErr w:type="spellStart"/>
       <w:r>
         <w:t>AddEditBlogListComponent</w:t>
       </w:r>
-      <w:proofErr w:type="spellEnd"/>
       <w:r>
         <w:t>- adding and editing blog</w:t>
       </w:r>
@@ -1715,21 +1680,11 @@
           <w:numId w:val="8"/>
         </w:numPr>
       </w:pPr>
-      <w:proofErr w:type="spellStart"/>
       <w:r>
         <w:t>BlogListComponent</w:t>
       </w:r>
-      <w:proofErr w:type="spellEnd"/>
-      <w:r>
-        <w:t xml:space="preserve"> – </w:t>
-      </w:r>
-      <w:proofErr w:type="spellStart"/>
-      <w:r>
-        <w:t>displaing</w:t>
-      </w:r>
-      <w:proofErr w:type="spellEnd"/>
-      <w:r>
-        <w:t xml:space="preserve"> blog list with add and edit button</w:t>
+      <w:r>
+        <w:t xml:space="preserve"> – displaing blog list with add and edit button</w:t>
       </w:r>
     </w:p>
     <w:p>
@@ -1740,11 +1695,9 @@
           <w:numId w:val="8"/>
         </w:numPr>
       </w:pPr>
-      <w:proofErr w:type="spellStart"/>
       <w:r>
         <w:t>FooterComponent</w:t>
       </w:r>
-      <w:proofErr w:type="spellEnd"/>
       <w:r>
         <w:t xml:space="preserve"> – footer for application</w:t>
       </w:r>
@@ -1757,11 +1710,9 @@
           <w:numId w:val="8"/>
         </w:numPr>
       </w:pPr>
-      <w:proofErr w:type="spellStart"/>
       <w:r>
         <w:t>LogInComponent</w:t>
       </w:r>
-      <w:proofErr w:type="spellEnd"/>
       <w:r>
         <w:t>- for log in</w:t>
       </w:r>
@@ -1774,11 +1725,9 @@
           <w:numId w:val="8"/>
         </w:numPr>
       </w:pPr>
-      <w:proofErr w:type="spellStart"/>
       <w:r>
         <w:t>RegistrationComponent</w:t>
       </w:r>
-      <w:proofErr w:type="spellEnd"/>
       <w:r>
         <w:t>- for user registration</w:t>
       </w:r>
@@ -1815,11 +1764,9 @@
           <w:numId w:val="10"/>
         </w:numPr>
       </w:pPr>
-      <w:proofErr w:type="spellStart"/>
       <w:r>
         <w:t>LoginElement</w:t>
       </w:r>
-      <w:proofErr w:type="spellEnd"/>
       <w:r>
         <w:t>- web component for log in</w:t>
       </w:r>
@@ -1840,7 +1787,6 @@
         </w:rPr>
       </w:pPr>
       <w:bookmarkStart w:id="6" w:name="_Toc50463435"/>
-      <w:proofErr w:type="spellStart"/>
       <w:r>
         <w:rPr>
           <w:b/>
@@ -1849,7 +1795,6 @@
         <w:t>Ngrx</w:t>
       </w:r>
       <w:bookmarkEnd w:id="6"/>
-      <w:proofErr w:type="spellEnd"/>
     </w:p>
     <w:p>
       <w:pPr>
@@ -1891,13 +1836,9 @@
           <w:numId w:val="5"/>
         </w:numPr>
       </w:pPr>
-      <w:proofErr w:type="spellStart"/>
-      <w:proofErr w:type="gramStart"/>
       <w:r>
         <w:t>auth.actions</w:t>
       </w:r>
-      <w:proofErr w:type="spellEnd"/>
-      <w:proofErr w:type="gramEnd"/>
     </w:p>
     <w:p>
       <w:pPr>
@@ -1907,13 +1848,9 @@
           <w:numId w:val="5"/>
         </w:numPr>
       </w:pPr>
-      <w:proofErr w:type="spellStart"/>
-      <w:proofErr w:type="gramStart"/>
       <w:r>
         <w:t>blog.action</w:t>
       </w:r>
-      <w:proofErr w:type="spellEnd"/>
-      <w:proofErr w:type="gramEnd"/>
     </w:p>
     <w:p>
       <w:pPr>
@@ -1935,13 +1872,10 @@
           <w:numId w:val="5"/>
         </w:numPr>
       </w:pPr>
-      <w:proofErr w:type="spellStart"/>
-      <w:proofErr w:type="gramStart"/>
-      <w:r>
+      <w:r>
+        <w:lastRenderedPageBreak/>
         <w:t>auth.reducers</w:t>
       </w:r>
-      <w:proofErr w:type="spellEnd"/>
-      <w:proofErr w:type="gramEnd"/>
     </w:p>
     <w:p>
       <w:pPr>
@@ -1951,14 +1885,9 @@
           <w:numId w:val="5"/>
         </w:numPr>
       </w:pPr>
-      <w:proofErr w:type="spellStart"/>
-      <w:proofErr w:type="gramStart"/>
-      <w:r>
-        <w:lastRenderedPageBreak/>
+      <w:r>
         <w:t>blog.reducer</w:t>
       </w:r>
-      <w:proofErr w:type="spellEnd"/>
-      <w:proofErr w:type="gramEnd"/>
     </w:p>
     <w:p>
       <w:pPr>
@@ -1980,13 +1909,9 @@
           <w:numId w:val="5"/>
         </w:numPr>
       </w:pPr>
-      <w:proofErr w:type="spellStart"/>
-      <w:proofErr w:type="gramStart"/>
       <w:r>
         <w:t>blog.effects</w:t>
       </w:r>
-      <w:proofErr w:type="spellEnd"/>
-      <w:proofErr w:type="gramEnd"/>
     </w:p>
     <w:p>
       <w:pPr>
@@ -1996,13 +1921,9 @@
           <w:numId w:val="5"/>
         </w:numPr>
       </w:pPr>
-      <w:proofErr w:type="spellStart"/>
-      <w:proofErr w:type="gramStart"/>
       <w:r>
         <w:t>auth.effects</w:t>
       </w:r>
-      <w:proofErr w:type="spellEnd"/>
-      <w:proofErr w:type="gramEnd"/>
     </w:p>
     <w:p/>
     <w:p/>
@@ -2142,15 +2063,7 @@
         </w:numPr>
       </w:pPr>
       <w:r>
-        <w:t xml:space="preserve">    "@</w:t>
-      </w:r>
-      <w:proofErr w:type="spellStart"/>
-      <w:r>
-        <w:t>ngrx</w:t>
-      </w:r>
-      <w:proofErr w:type="spellEnd"/>
-      <w:r>
-        <w:t>/effects": "^10.0.0",</w:t>
+        <w:t xml:space="preserve">    "@ngrx/effects": "^10.0.0",</w:t>
       </w:r>
     </w:p>
     <w:p>
@@ -2162,15 +2075,7 @@
         </w:numPr>
       </w:pPr>
       <w:r>
-        <w:t xml:space="preserve">    "@</w:t>
-      </w:r>
-      <w:proofErr w:type="spellStart"/>
-      <w:r>
-        <w:t>ngrx</w:t>
-      </w:r>
-      <w:proofErr w:type="spellEnd"/>
-      <w:r>
-        <w:t>/store": "^10.0.0",</w:t>
+        <w:t xml:space="preserve">    "@ngrx/store": "^10.0.0",</w:t>
       </w:r>
     </w:p>
     <w:p>
@@ -2194,15 +2099,7 @@
         </w:numPr>
       </w:pPr>
       <w:r>
-        <w:t xml:space="preserve">    "</w:t>
-      </w:r>
-      <w:proofErr w:type="spellStart"/>
-      <w:r>
-        <w:t>pwa</w:t>
-      </w:r>
-      <w:proofErr w:type="spellEnd"/>
-      <w:r>
-        <w:t>-helpers": "^0.9.1",</w:t>
+        <w:t xml:space="preserve">    "pwa-helpers": "^0.9.1",</w:t>
       </w:r>
     </w:p>
     <w:p>
@@ -2226,15 +2123,7 @@
         </w:numPr>
       </w:pPr>
       <w:r>
-        <w:t xml:space="preserve">    "</w:t>
-      </w:r>
-      <w:proofErr w:type="spellStart"/>
-      <w:r>
-        <w:t>rxjs</w:t>
-      </w:r>
-      <w:proofErr w:type="spellEnd"/>
-      <w:r>
-        <w:t>": "~6.6.2",</w:t>
+        <w:t xml:space="preserve">    "rxjs": "~6.6.2",</w:t>
       </w:r>
     </w:p>
     <w:p>
@@ -2246,15 +2135,7 @@
         </w:numPr>
       </w:pPr>
       <w:r>
-        <w:t xml:space="preserve">    "</w:t>
-      </w:r>
-      <w:proofErr w:type="spellStart"/>
-      <w:r>
-        <w:t>tslib</w:t>
-      </w:r>
-      <w:proofErr w:type="spellEnd"/>
-      <w:r>
-        <w:t>": "^2.0.0",</w:t>
+        <w:t xml:space="preserve">    "tslib": "^2.0.0",</w:t>
       </w:r>
     </w:p>
     <w:p>
@@ -2436,54 +2317,29 @@
           <w:rFonts w:ascii="Calibri" w:hAnsi="Calibri" w:cs="Calibri"/>
           <w:color w:val="000000"/>
         </w:rPr>
-        <w:t xml:space="preserve">Install Node with </w:t>
-      </w:r>
-      <w:proofErr w:type="spellStart"/>
-      <w:r>
+        <w:t>Install Node with npm</w:t>
+      </w:r>
+    </w:p>
+    <w:p>
+      <w:pPr>
+        <w:pStyle w:val="ListParagraph"/>
+        <w:numPr>
+          <w:ilvl w:val="0"/>
+          <w:numId w:val="2"/>
+        </w:numPr>
+        <w:shd w:val="clear" w:color="auto" w:fill="FFFFFF"/>
+        <w:spacing w:after="0" w:line="240" w:lineRule="auto"/>
         <w:rPr>
           <w:rFonts w:ascii="Calibri" w:hAnsi="Calibri" w:cs="Calibri"/>
           <w:color w:val="000000"/>
         </w:rPr>
-        <w:t>npm</w:t>
-      </w:r>
-      <w:proofErr w:type="spellEnd"/>
-    </w:p>
-    <w:p>
-      <w:pPr>
-        <w:pStyle w:val="ListParagraph"/>
-        <w:numPr>
-          <w:ilvl w:val="0"/>
-          <w:numId w:val="2"/>
-        </w:numPr>
-        <w:shd w:val="clear" w:color="auto" w:fill="FFFFFF"/>
-        <w:spacing w:after="0" w:line="240" w:lineRule="auto"/>
+      </w:pPr>
+      <w:r>
         <w:rPr>
           <w:rFonts w:ascii="Calibri" w:hAnsi="Calibri" w:cs="Calibri"/>
           <w:color w:val="000000"/>
         </w:rPr>
-      </w:pPr>
-      <w:r>
-        <w:rPr>
-          <w:rFonts w:ascii="Calibri" w:hAnsi="Calibri" w:cs="Calibri"/>
-          <w:color w:val="000000"/>
-        </w:rPr>
-        <w:t xml:space="preserve">Install </w:t>
-      </w:r>
-      <w:proofErr w:type="spellStart"/>
-      <w:r>
-        <w:rPr>
-          <w:rFonts w:ascii="Calibri" w:hAnsi="Calibri" w:cs="Calibri"/>
-          <w:color w:val="000000"/>
-        </w:rPr>
-        <w:t>angula</w:t>
-      </w:r>
-      <w:proofErr w:type="spellEnd"/>
-      <w:r>
-        <w:rPr>
-          <w:rFonts w:ascii="Calibri" w:hAnsi="Calibri" w:cs="Calibri"/>
-          <w:color w:val="000000"/>
-        </w:rPr>
-        <w:t xml:space="preserve"> cli</w:t>
+        <w:t>Install angula cli</w:t>
       </w:r>
     </w:p>
     <w:p>
@@ -2514,16 +2370,15 @@
           <w:color w:val="000000"/>
           <w:bdr w:val="none" w:sz="0" w:space="0" w:color="auto" w:frame="1"/>
         </w:rPr>
-        <w:t xml:space="preserve"> from master </w:t>
-      </w:r>
-      <w:proofErr w:type="gramStart"/>
+        <w:t xml:space="preserve"> from master branch</w:t>
+      </w:r>
       <w:r>
         <w:rPr>
           <w:rFonts w:ascii="inherit" w:hAnsi="inherit" w:cs="Calibri"/>
           <w:color w:val="000000"/>
           <w:bdr w:val="none" w:sz="0" w:space="0" w:color="auto" w:frame="1"/>
         </w:rPr>
-        <w:t>branch</w:t>
+        <w:t> </w:t>
       </w:r>
       <w:r>
         <w:rPr>
@@ -2531,7 +2386,7 @@
           <w:color w:val="000000"/>
           <w:bdr w:val="none" w:sz="0" w:space="0" w:color="auto" w:frame="1"/>
         </w:rPr>
-        <w:t> </w:t>
+        <w:t xml:space="preserve"> </w:t>
       </w:r>
       <w:r>
         <w:rPr>
@@ -2539,66 +2394,67 @@
           <w:color w:val="000000"/>
           <w:bdr w:val="none" w:sz="0" w:space="0" w:color="auto" w:frame="1"/>
         </w:rPr>
-        <w:t xml:space="preserve"> </w:t>
-      </w:r>
+        <w:t>“</w:t>
+      </w:r>
+      <w:r>
+        <w:t>https://github.com/gayaprasad-Tiwari/blogs.git</w:t>
+      </w:r>
+      <w:r>
+        <w:t>”</w:t>
+      </w:r>
+    </w:p>
+    <w:p>
+      <w:pPr>
+        <w:pStyle w:val="ListParagraph"/>
+        <w:numPr>
+          <w:ilvl w:val="0"/>
+          <w:numId w:val="2"/>
+        </w:numPr>
+        <w:shd w:val="clear" w:color="auto" w:fill="FFFFFF"/>
+        <w:spacing w:after="0" w:line="240" w:lineRule="auto"/>
+        <w:rPr>
+          <w:rFonts w:ascii="Calibri" w:hAnsi="Calibri" w:cs="Calibri"/>
+          <w:color w:val="000000"/>
+        </w:rPr>
+      </w:pPr>
       <w:r>
         <w:rPr>
           <w:rFonts w:ascii="inherit" w:hAnsi="inherit" w:cs="Calibri"/>
           <w:color w:val="000000"/>
           <w:bdr w:val="none" w:sz="0" w:space="0" w:color="auto" w:frame="1"/>
         </w:rPr>
-        <w:t>“</w:t>
-      </w:r>
-      <w:proofErr w:type="gramEnd"/>
-      <w:r>
-        <w:t>https://github.com/</w:t>
-      </w:r>
-      <w:proofErr w:type="spellStart"/>
-      <w:r>
-        <w:t>gayaprasad</w:t>
-      </w:r>
-      <w:proofErr w:type="spellEnd"/>
-      <w:r>
-        <w:t>-Tiwari/</w:t>
-      </w:r>
-      <w:proofErr w:type="spellStart"/>
-      <w:r>
-        <w:t>blogs.git</w:t>
-      </w:r>
-      <w:proofErr w:type="spellEnd"/>
-      <w:r>
-        <w:t>”</w:t>
-      </w:r>
-    </w:p>
-    <w:p>
-      <w:pPr>
-        <w:pStyle w:val="ListParagraph"/>
-        <w:numPr>
-          <w:ilvl w:val="0"/>
-          <w:numId w:val="2"/>
-        </w:numPr>
-        <w:shd w:val="clear" w:color="auto" w:fill="FFFFFF"/>
-        <w:spacing w:after="0" w:line="240" w:lineRule="auto"/>
-        <w:rPr>
-          <w:rFonts w:ascii="Calibri" w:hAnsi="Calibri" w:cs="Calibri"/>
-          <w:color w:val="000000"/>
-        </w:rPr>
-      </w:pPr>
+        <w:t>cd </w:t>
+      </w:r>
       <w:r>
         <w:rPr>
           <w:rFonts w:ascii="inherit" w:hAnsi="inherit" w:cs="Calibri"/>
           <w:color w:val="000000"/>
           <w:bdr w:val="none" w:sz="0" w:space="0" w:color="auto" w:frame="1"/>
         </w:rPr>
-        <w:t>cd </w:t>
-      </w:r>
+        <w:t>blogs</w:t>
+      </w:r>
+    </w:p>
+    <w:p>
+      <w:pPr>
+        <w:pStyle w:val="ListParagraph"/>
+        <w:numPr>
+          <w:ilvl w:val="0"/>
+          <w:numId w:val="2"/>
+        </w:numPr>
+        <w:shd w:val="clear" w:color="auto" w:fill="FFFFFF"/>
+        <w:spacing w:after="0" w:line="240" w:lineRule="auto"/>
+        <w:rPr>
+          <w:rFonts w:ascii="Calibri" w:hAnsi="Calibri" w:cs="Calibri"/>
+          <w:color w:val="000000"/>
+        </w:rPr>
+      </w:pPr>
       <w:r>
         <w:rPr>
           <w:rFonts w:ascii="inherit" w:hAnsi="inherit" w:cs="Calibri"/>
           <w:color w:val="000000"/>
           <w:bdr w:val="none" w:sz="0" w:space="0" w:color="auto" w:frame="1"/>
         </w:rPr>
-        <w:t>blogs</w:t>
+        <w:t>npm install</w:t>
       </w:r>
     </w:p>
     <w:p>
@@ -2615,23 +2471,13 @@
           <w:color w:val="000000"/>
         </w:rPr>
       </w:pPr>
-      <w:proofErr w:type="spellStart"/>
       <w:r>
         <w:rPr>
           <w:rFonts w:ascii="inherit" w:hAnsi="inherit" w:cs="Calibri"/>
           <w:color w:val="000000"/>
           <w:bdr w:val="none" w:sz="0" w:space="0" w:color="auto" w:frame="1"/>
         </w:rPr>
-        <w:t>npm</w:t>
-      </w:r>
-      <w:proofErr w:type="spellEnd"/>
-      <w:r>
-        <w:rPr>
-          <w:rFonts w:ascii="inherit" w:hAnsi="inherit" w:cs="Calibri"/>
-          <w:color w:val="000000"/>
-          <w:bdr w:val="none" w:sz="0" w:space="0" w:color="auto" w:frame="1"/>
-        </w:rPr>
-        <w:t xml:space="preserve"> install</w:t>
+        <w:t>npm start</w:t>
       </w:r>
     </w:p>
     <w:p>
@@ -2648,23 +2494,40 @@
           <w:color w:val="000000"/>
         </w:rPr>
       </w:pPr>
-      <w:proofErr w:type="spellStart"/>
-      <w:r>
-        <w:rPr>
-          <w:rFonts w:ascii="inherit" w:hAnsi="inherit" w:cs="Calibri"/>
+      <w:r>
+        <w:rPr>
+          <w:rFonts w:ascii="Calibri" w:hAnsi="Calibri" w:cs="Calibri"/>
           <w:color w:val="000000"/>
-          <w:bdr w:val="none" w:sz="0" w:space="0" w:color="auto" w:frame="1"/>
-        </w:rPr>
-        <w:t>npm</w:t>
-      </w:r>
-      <w:proofErr w:type="spellEnd"/>
-      <w:r>
-        <w:rPr>
-          <w:rFonts w:ascii="inherit" w:hAnsi="inherit" w:cs="Calibri"/>
+        </w:rPr>
+        <w:t xml:space="preserve">for running json server - </w:t>
+      </w:r>
+      <w:r>
+        <w:rPr>
+          <w:rFonts w:ascii="Calibri" w:hAnsi="Calibri" w:cs="Calibri"/>
           <w:color w:val="000000"/>
-          <w:bdr w:val="none" w:sz="0" w:space="0" w:color="auto" w:frame="1"/>
-        </w:rPr>
-        <w:t xml:space="preserve"> start</w:t>
+        </w:rPr>
+        <w:t>“</w:t>
+      </w:r>
+      <w:r>
+        <w:rPr>
+          <w:rFonts w:ascii="Calibri" w:hAnsi="Calibri" w:cs="Calibri"/>
+          <w:color w:val="000000"/>
+        </w:rPr>
+        <w:t>json-server db.json -m ./node_modules/json-server-auth</w:t>
+      </w:r>
+      <w:r>
+        <w:rPr>
+          <w:rFonts w:ascii="Calibri" w:hAnsi="Calibri" w:cs="Calibri"/>
+          <w:color w:val="000000"/>
+        </w:rPr>
+        <w:t xml:space="preserve"> </w:t>
+      </w:r>
+      <w:r>
+        <w:rPr>
+          <w:rFonts w:ascii="Calibri" w:hAnsi="Calibri" w:cs="Calibri"/>
+          <w:color w:val="000000"/>
+        </w:rPr>
+        <w:t>“</w:t>
       </w:r>
     </w:p>
     <w:p>
@@ -2686,137 +2549,36 @@
           <w:rFonts w:ascii="Calibri" w:hAnsi="Calibri" w:cs="Calibri"/>
           <w:color w:val="000000"/>
         </w:rPr>
-        <w:t xml:space="preserve">for running json server - </w:t>
+        <w:lastRenderedPageBreak/>
+        <w:t xml:space="preserve">fot test </w:t>
       </w:r>
       <w:r>
         <w:rPr>
           <w:rFonts w:ascii="Calibri" w:hAnsi="Calibri" w:cs="Calibri"/>
           <w:color w:val="000000"/>
         </w:rPr>
-        <w:t>“</w:t>
+        <w:t>–</w:t>
       </w:r>
       <w:r>
         <w:rPr>
           <w:rFonts w:ascii="Calibri" w:hAnsi="Calibri" w:cs="Calibri"/>
           <w:color w:val="000000"/>
         </w:rPr>
-        <w:t xml:space="preserve">json-server </w:t>
-      </w:r>
-      <w:proofErr w:type="spellStart"/>
-      <w:proofErr w:type="gramStart"/>
+        <w:t xml:space="preserve"> </w:t>
+      </w:r>
       <w:r>
         <w:rPr>
           <w:rFonts w:ascii="Calibri" w:hAnsi="Calibri" w:cs="Calibri"/>
           <w:color w:val="000000"/>
         </w:rPr>
-        <w:t>db.json</w:t>
-      </w:r>
-      <w:proofErr w:type="spellEnd"/>
-      <w:proofErr w:type="gramEnd"/>
+        <w:t>“</w:t>
+      </w:r>
       <w:r>
         <w:rPr>
           <w:rFonts w:ascii="Calibri" w:hAnsi="Calibri" w:cs="Calibri"/>
           <w:color w:val="000000"/>
         </w:rPr>
-        <w:t xml:space="preserve"> -m ./</w:t>
-      </w:r>
-      <w:proofErr w:type="spellStart"/>
-      <w:r>
-        <w:rPr>
-          <w:rFonts w:ascii="Calibri" w:hAnsi="Calibri" w:cs="Calibri"/>
-          <w:color w:val="000000"/>
-        </w:rPr>
-        <w:t>node_modules</w:t>
-      </w:r>
-      <w:proofErr w:type="spellEnd"/>
-      <w:r>
-        <w:rPr>
-          <w:rFonts w:ascii="Calibri" w:hAnsi="Calibri" w:cs="Calibri"/>
-          <w:color w:val="000000"/>
-        </w:rPr>
-        <w:t>/json-server-auth</w:t>
-      </w:r>
-      <w:r>
-        <w:rPr>
-          <w:rFonts w:ascii="Calibri" w:hAnsi="Calibri" w:cs="Calibri"/>
-          <w:color w:val="000000"/>
-        </w:rPr>
-        <w:t xml:space="preserve"> </w:t>
-      </w:r>
-      <w:r>
-        <w:rPr>
-          <w:rFonts w:ascii="Calibri" w:hAnsi="Calibri" w:cs="Calibri"/>
-          <w:color w:val="000000"/>
-        </w:rPr>
-        <w:t>“</w:t>
-      </w:r>
-    </w:p>
-    <w:p>
-      <w:pPr>
-        <w:pStyle w:val="ListParagraph"/>
-        <w:numPr>
-          <w:ilvl w:val="0"/>
-          <w:numId w:val="2"/>
-        </w:numPr>
-        <w:shd w:val="clear" w:color="auto" w:fill="FFFFFF"/>
-        <w:spacing w:after="0" w:line="240" w:lineRule="auto"/>
-        <w:rPr>
-          <w:rFonts w:ascii="Calibri" w:hAnsi="Calibri" w:cs="Calibri"/>
-          <w:color w:val="000000"/>
-        </w:rPr>
-      </w:pPr>
-      <w:proofErr w:type="spellStart"/>
-      <w:r>
-        <w:rPr>
-          <w:rFonts w:ascii="Calibri" w:hAnsi="Calibri" w:cs="Calibri"/>
-          <w:color w:val="000000"/>
-        </w:rPr>
-        <w:t>fot</w:t>
-      </w:r>
-      <w:proofErr w:type="spellEnd"/>
-      <w:r>
-        <w:rPr>
-          <w:rFonts w:ascii="Calibri" w:hAnsi="Calibri" w:cs="Calibri"/>
-          <w:color w:val="000000"/>
-        </w:rPr>
-        <w:t xml:space="preserve"> test </w:t>
-      </w:r>
-      <w:r>
-        <w:rPr>
-          <w:rFonts w:ascii="Calibri" w:hAnsi="Calibri" w:cs="Calibri"/>
-          <w:color w:val="000000"/>
-        </w:rPr>
-        <w:t>–</w:t>
-      </w:r>
-      <w:r>
-        <w:rPr>
-          <w:rFonts w:ascii="Calibri" w:hAnsi="Calibri" w:cs="Calibri"/>
-          <w:color w:val="000000"/>
-        </w:rPr>
-        <w:t xml:space="preserve"> </w:t>
-      </w:r>
-      <w:r>
-        <w:rPr>
-          <w:rFonts w:ascii="Calibri" w:hAnsi="Calibri" w:cs="Calibri"/>
-          <w:color w:val="000000"/>
-        </w:rPr>
-        <w:t>“</w:t>
-      </w:r>
-      <w:proofErr w:type="spellStart"/>
-      <w:r>
-        <w:rPr>
-          <w:rFonts w:ascii="Calibri" w:hAnsi="Calibri" w:cs="Calibri"/>
-          <w:color w:val="000000"/>
-        </w:rPr>
-        <w:t>npm</w:t>
-      </w:r>
-      <w:proofErr w:type="spellEnd"/>
-      <w:r>
-        <w:rPr>
-          <w:rFonts w:ascii="Calibri" w:hAnsi="Calibri" w:cs="Calibri"/>
-          <w:color w:val="000000"/>
-        </w:rPr>
-        <w:t xml:space="preserve"> run test-watch</w:t>
+        <w:t>npm run test-watch</w:t>
       </w:r>
     </w:p>
     <w:sectPr>

</xml_diff>

<commit_message>
add new test case
</commit_message>
<xml_diff>
--- a/document/Blog Application Design Document by Gayaprasad Tiwari.docx
+++ b/document/Blog Application Design Document by Gayaprasad Tiwari.docx
@@ -1211,7 +1211,15 @@
         <w:t xml:space="preserve"> </w:t>
       </w:r>
       <w:r>
-        <w:t xml:space="preserve">the application, after login user can add, edit and delete the blogs </w:t>
+        <w:t xml:space="preserve">the application, after login user can add, </w:t>
+      </w:r>
+      <w:proofErr w:type="gramStart"/>
+      <w:r>
+        <w:t>edit</w:t>
+      </w:r>
+      <w:proofErr w:type="gramEnd"/>
+      <w:r>
+        <w:t xml:space="preserve"> and delete the blogs </w:t>
       </w:r>
       <w:r>
         <w:rPr>
@@ -1437,7 +1445,15 @@
         <w:ind w:left="360"/>
       </w:pPr>
       <w:r>
-        <w:t>In Application component is using to ngrx store for state management</w:t>
+        <w:t xml:space="preserve">In Application component is using to </w:t>
+      </w:r>
+      <w:proofErr w:type="spellStart"/>
+      <w:r>
+        <w:t>ngrx</w:t>
+      </w:r>
+      <w:proofErr w:type="spellEnd"/>
+      <w:r>
+        <w:t xml:space="preserve"> store for state management</w:t>
       </w:r>
     </w:p>
     <w:p/>
@@ -1482,21 +1498,38 @@
     </w:p>
     <w:p>
       <w:r>
-        <w:t>Test Suites: 10 passed, 10 total</w:t>
-      </w:r>
-    </w:p>
-    <w:p>
-      <w:r>
-        <w:t>Tests:       14 passed, 14 total</w:t>
-      </w:r>
-      <w:r>
+        <w:t xml:space="preserve">Test Suites: 10 passed, 10 </w:t>
+      </w:r>
+      <w:proofErr w:type="gramStart"/>
+      <w:r>
+        <w:t>total</w:t>
+      </w:r>
+      <w:proofErr w:type="gramEnd"/>
+    </w:p>
+    <w:p>
+      <w:pPr>
         <w:rPr>
           <w:noProof/>
         </w:rPr>
+      </w:pPr>
+      <w:r>
+        <w:t xml:space="preserve">Tests:       16 passed, 16 </w:t>
+      </w:r>
+      <w:proofErr w:type="gramStart"/>
+      <w:r>
+        <w:t>total</w:t>
+      </w:r>
+      <w:proofErr w:type="gramEnd"/>
+    </w:p>
+    <w:p>
+      <w:r>
+        <w:rPr>
+          <w:noProof/>
+        </w:rPr>
         <w:drawing>
-          <wp:inline distT="0" distB="0" distL="0" distR="0" wp14:anchorId="2388D103" wp14:editId="53E19060">
-            <wp:extent cx="5886450" cy="2447925"/>
-            <wp:effectExtent l="0" t="0" r="0" b="9525"/>
+          <wp:inline distT="0" distB="0" distL="0" distR="0" wp14:anchorId="643772D6" wp14:editId="69645252">
+            <wp:extent cx="6379888" cy="2676525"/>
+            <wp:effectExtent l="0" t="0" r="1905" b="0"/>
             <wp:docPr id="1" name="Picture 1"/>
             <wp:cNvGraphicFramePr>
               <a:graphicFrameLocks xmlns:a="http://schemas.openxmlformats.org/drawingml/2006/main" noChangeAspect="1"/>
@@ -1517,7 +1550,7 @@
                   <pic:spPr>
                     <a:xfrm>
                       <a:off x="0" y="0"/>
-                      <a:ext cx="5886450" cy="2447925"/>
+                      <a:ext cx="6384723" cy="2678553"/>
                     </a:xfrm>
                     <a:prstGeom prst="rect">
                       <a:avLst/>
@@ -1590,9 +1623,13 @@
           <w:numId w:val="6"/>
         </w:numPr>
       </w:pPr>
+      <w:proofErr w:type="spellStart"/>
+      <w:proofErr w:type="gramStart"/>
       <w:r>
         <w:t>auth.service</w:t>
       </w:r>
+      <w:proofErr w:type="spellEnd"/>
+      <w:proofErr w:type="gramEnd"/>
     </w:p>
     <w:p>
       <w:pPr>
@@ -1603,8 +1640,15 @@
         </w:numPr>
       </w:pPr>
       <w:r>
-        <w:t>blog-service.service</w:t>
-      </w:r>
+        <w:t>blog-</w:t>
+      </w:r>
+      <w:proofErr w:type="spellStart"/>
+      <w:proofErr w:type="gramStart"/>
+      <w:r>
+        <w:t>service.service</w:t>
+      </w:r>
+      <w:proofErr w:type="spellEnd"/>
+      <w:proofErr w:type="gramEnd"/>
     </w:p>
     <w:p>
       <w:pPr>
@@ -1614,9 +1658,13 @@
           <w:numId w:val="6"/>
         </w:numPr>
       </w:pPr>
+      <w:proofErr w:type="spellStart"/>
+      <w:proofErr w:type="gramStart"/>
       <w:r>
         <w:t>theme.service</w:t>
       </w:r>
+      <w:proofErr w:type="spellEnd"/>
+      <w:proofErr w:type="gramEnd"/>
     </w:p>
     <w:p>
       <w:pPr>
@@ -1650,9 +1698,11 @@
           <w:numId w:val="8"/>
         </w:numPr>
       </w:pPr>
+      <w:proofErr w:type="spellStart"/>
       <w:r>
         <w:t>HeaderComponent</w:t>
       </w:r>
+      <w:proofErr w:type="spellEnd"/>
       <w:r>
         <w:t>– contains headings and link</w:t>
       </w:r>
@@ -1665,9 +1715,11 @@
           <w:numId w:val="8"/>
         </w:numPr>
       </w:pPr>
+      <w:proofErr w:type="spellStart"/>
       <w:r>
         <w:t>AddEditBlogListComponent</w:t>
       </w:r>
+      <w:proofErr w:type="spellEnd"/>
       <w:r>
         <w:t>- adding and editing blog</w:t>
       </w:r>
@@ -1680,11 +1732,21 @@
           <w:numId w:val="8"/>
         </w:numPr>
       </w:pPr>
+      <w:proofErr w:type="spellStart"/>
       <w:r>
         <w:t>BlogListComponent</w:t>
       </w:r>
-      <w:r>
-        <w:t xml:space="preserve"> – displaing blog list with add and edit button</w:t>
+      <w:proofErr w:type="spellEnd"/>
+      <w:r>
+        <w:t xml:space="preserve"> – </w:t>
+      </w:r>
+      <w:proofErr w:type="spellStart"/>
+      <w:r>
+        <w:t>displaing</w:t>
+      </w:r>
+      <w:proofErr w:type="spellEnd"/>
+      <w:r>
+        <w:t xml:space="preserve"> blog list with add and edit button</w:t>
       </w:r>
     </w:p>
     <w:p>
@@ -1695,9 +1757,11 @@
           <w:numId w:val="8"/>
         </w:numPr>
       </w:pPr>
+      <w:proofErr w:type="spellStart"/>
       <w:r>
         <w:t>FooterComponent</w:t>
       </w:r>
+      <w:proofErr w:type="spellEnd"/>
       <w:r>
         <w:t xml:space="preserve"> – footer for application</w:t>
       </w:r>
@@ -1710,9 +1774,11 @@
           <w:numId w:val="8"/>
         </w:numPr>
       </w:pPr>
+      <w:proofErr w:type="spellStart"/>
       <w:r>
         <w:t>LogInComponent</w:t>
       </w:r>
+      <w:proofErr w:type="spellEnd"/>
       <w:r>
         <w:t>- for log in</w:t>
       </w:r>
@@ -1725,9 +1791,11 @@
           <w:numId w:val="8"/>
         </w:numPr>
       </w:pPr>
+      <w:proofErr w:type="spellStart"/>
       <w:r>
         <w:t>RegistrationComponent</w:t>
       </w:r>
+      <w:proofErr w:type="spellEnd"/>
       <w:r>
         <w:t>- for user registration</w:t>
       </w:r>
@@ -1764,9 +1832,11 @@
           <w:numId w:val="10"/>
         </w:numPr>
       </w:pPr>
+      <w:proofErr w:type="spellStart"/>
       <w:r>
         <w:t>LoginElement</w:t>
       </w:r>
+      <w:proofErr w:type="spellEnd"/>
       <w:r>
         <w:t>- web component for log in</w:t>
       </w:r>
@@ -1787,6 +1857,7 @@
         </w:rPr>
       </w:pPr>
       <w:bookmarkStart w:id="6" w:name="_Toc50463435"/>
+      <w:proofErr w:type="spellStart"/>
       <w:r>
         <w:rPr>
           <w:b/>
@@ -1795,6 +1866,7 @@
         <w:t>Ngrx</w:t>
       </w:r>
       <w:bookmarkEnd w:id="6"/>
+      <w:proofErr w:type="spellEnd"/>
     </w:p>
     <w:p>
       <w:pPr>
@@ -1836,9 +1908,13 @@
           <w:numId w:val="5"/>
         </w:numPr>
       </w:pPr>
+      <w:proofErr w:type="spellStart"/>
+      <w:proofErr w:type="gramStart"/>
       <w:r>
         <w:t>auth.actions</w:t>
       </w:r>
+      <w:proofErr w:type="spellEnd"/>
+      <w:proofErr w:type="gramEnd"/>
     </w:p>
     <w:p>
       <w:pPr>
@@ -1848,9 +1924,14 @@
           <w:numId w:val="5"/>
         </w:numPr>
       </w:pPr>
-      <w:r>
+      <w:proofErr w:type="spellStart"/>
+      <w:proofErr w:type="gramStart"/>
+      <w:r>
+        <w:lastRenderedPageBreak/>
         <w:t>blog.action</w:t>
       </w:r>
+      <w:proofErr w:type="spellEnd"/>
+      <w:proofErr w:type="gramEnd"/>
     </w:p>
     <w:p>
       <w:pPr>
@@ -1861,7 +1942,6 @@
         </w:numPr>
       </w:pPr>
       <w:r>
-        <w:lastRenderedPageBreak/>
         <w:t>Reducers</w:t>
       </w:r>
     </w:p>
@@ -1873,9 +1953,13 @@
           <w:numId w:val="5"/>
         </w:numPr>
       </w:pPr>
+      <w:proofErr w:type="spellStart"/>
+      <w:proofErr w:type="gramStart"/>
       <w:r>
         <w:t>auth.reducers</w:t>
       </w:r>
+      <w:proofErr w:type="spellEnd"/>
+      <w:proofErr w:type="gramEnd"/>
     </w:p>
     <w:p>
       <w:pPr>
@@ -1885,9 +1969,13 @@
           <w:numId w:val="5"/>
         </w:numPr>
       </w:pPr>
+      <w:proofErr w:type="spellStart"/>
+      <w:proofErr w:type="gramStart"/>
       <w:r>
         <w:t>blog.reducer</w:t>
       </w:r>
+      <w:proofErr w:type="spellEnd"/>
+      <w:proofErr w:type="gramEnd"/>
     </w:p>
     <w:p>
       <w:pPr>
@@ -1909,9 +1997,13 @@
           <w:numId w:val="5"/>
         </w:numPr>
       </w:pPr>
+      <w:proofErr w:type="spellStart"/>
+      <w:proofErr w:type="gramStart"/>
       <w:r>
         <w:t>blog.effects</w:t>
       </w:r>
+      <w:proofErr w:type="spellEnd"/>
+      <w:proofErr w:type="gramEnd"/>
     </w:p>
     <w:p>
       <w:pPr>
@@ -1921,9 +2013,13 @@
           <w:numId w:val="5"/>
         </w:numPr>
       </w:pPr>
+      <w:proofErr w:type="spellStart"/>
+      <w:proofErr w:type="gramStart"/>
       <w:r>
         <w:t>auth.effects</w:t>
       </w:r>
+      <w:proofErr w:type="spellEnd"/>
+      <w:proofErr w:type="gramEnd"/>
     </w:p>
     <w:p/>
     <w:p/>
@@ -2063,7 +2159,15 @@
         </w:numPr>
       </w:pPr>
       <w:r>
-        <w:t xml:space="preserve">    "@ngrx/effects": "^10.0.0",</w:t>
+        <w:t xml:space="preserve">    "@</w:t>
+      </w:r>
+      <w:proofErr w:type="spellStart"/>
+      <w:r>
+        <w:t>ngrx</w:t>
+      </w:r>
+      <w:proofErr w:type="spellEnd"/>
+      <w:r>
+        <w:t>/effects": "^10.0.0",</w:t>
       </w:r>
     </w:p>
     <w:p>
@@ -2075,7 +2179,15 @@
         </w:numPr>
       </w:pPr>
       <w:r>
-        <w:t xml:space="preserve">    "@ngrx/store": "^10.0.0",</w:t>
+        <w:t xml:space="preserve">    "@</w:t>
+      </w:r>
+      <w:proofErr w:type="spellStart"/>
+      <w:r>
+        <w:t>ngrx</w:t>
+      </w:r>
+      <w:proofErr w:type="spellEnd"/>
+      <w:r>
+        <w:t>/store": "^10.0.0",</w:t>
       </w:r>
     </w:p>
     <w:p>
@@ -2099,7 +2211,15 @@
         </w:numPr>
       </w:pPr>
       <w:r>
-        <w:t xml:space="preserve">    "pwa-helpers": "^0.9.1",</w:t>
+        <w:t xml:space="preserve">    "</w:t>
+      </w:r>
+      <w:proofErr w:type="spellStart"/>
+      <w:r>
+        <w:t>pwa</w:t>
+      </w:r>
+      <w:proofErr w:type="spellEnd"/>
+      <w:r>
+        <w:t>-helpers": "^0.9.1",</w:t>
       </w:r>
     </w:p>
     <w:p>
@@ -2123,7 +2243,15 @@
         </w:numPr>
       </w:pPr>
       <w:r>
-        <w:t xml:space="preserve">    "rxjs": "~6.6.2",</w:t>
+        <w:t xml:space="preserve">    "</w:t>
+      </w:r>
+      <w:proofErr w:type="spellStart"/>
+      <w:r>
+        <w:t>rxjs</w:t>
+      </w:r>
+      <w:proofErr w:type="spellEnd"/>
+      <w:r>
+        <w:t>": "~6.6.2",</w:t>
       </w:r>
     </w:p>
     <w:p>
@@ -2135,7 +2263,15 @@
         </w:numPr>
       </w:pPr>
       <w:r>
-        <w:t xml:space="preserve">    "tslib": "^2.0.0",</w:t>
+        <w:t xml:space="preserve">    "</w:t>
+      </w:r>
+      <w:proofErr w:type="spellStart"/>
+      <w:r>
+        <w:t>tslib</w:t>
+      </w:r>
+      <w:proofErr w:type="spellEnd"/>
+      <w:r>
+        <w:t>": "^2.0.0",</w:t>
       </w:r>
     </w:p>
     <w:p>
@@ -2317,8 +2453,17 @@
           <w:rFonts w:ascii="Calibri" w:hAnsi="Calibri" w:cs="Calibri"/>
           <w:color w:val="000000"/>
         </w:rPr>
-        <w:t>Install Node with npm</w:t>
-      </w:r>
+        <w:t xml:space="preserve">Install Node with </w:t>
+      </w:r>
+      <w:proofErr w:type="spellStart"/>
+      <w:r>
+        <w:rPr>
+          <w:rFonts w:ascii="Calibri" w:hAnsi="Calibri" w:cs="Calibri"/>
+          <w:color w:val="000000"/>
+        </w:rPr>
+        <w:t>npm</w:t>
+      </w:r>
+      <w:proofErr w:type="spellEnd"/>
     </w:p>
     <w:p>
       <w:pPr>
@@ -2339,7 +2484,23 @@
           <w:rFonts w:ascii="Calibri" w:hAnsi="Calibri" w:cs="Calibri"/>
           <w:color w:val="000000"/>
         </w:rPr>
-        <w:t>Install angula cli</w:t>
+        <w:t xml:space="preserve">Install </w:t>
+      </w:r>
+      <w:proofErr w:type="spellStart"/>
+      <w:r>
+        <w:rPr>
+          <w:rFonts w:ascii="Calibri" w:hAnsi="Calibri" w:cs="Calibri"/>
+          <w:color w:val="000000"/>
+        </w:rPr>
+        <w:t>angula</w:t>
+      </w:r>
+      <w:proofErr w:type="spellEnd"/>
+      <w:r>
+        <w:rPr>
+          <w:rFonts w:ascii="Calibri" w:hAnsi="Calibri" w:cs="Calibri"/>
+          <w:color w:val="000000"/>
+        </w:rPr>
+        <w:t xml:space="preserve"> cli</w:t>
       </w:r>
     </w:p>
     <w:p>
@@ -2370,15 +2531,16 @@
           <w:color w:val="000000"/>
           <w:bdr w:val="none" w:sz="0" w:space="0" w:color="auto" w:frame="1"/>
         </w:rPr>
-        <w:t xml:space="preserve"> from master branch</w:t>
-      </w:r>
+        <w:t xml:space="preserve"> from master </w:t>
+      </w:r>
+      <w:proofErr w:type="gramStart"/>
       <w:r>
         <w:rPr>
           <w:rFonts w:ascii="inherit" w:hAnsi="inherit" w:cs="Calibri"/>
           <w:color w:val="000000"/>
           <w:bdr w:val="none" w:sz="0" w:space="0" w:color="auto" w:frame="1"/>
         </w:rPr>
-        <w:t> </w:t>
+        <w:t>branch</w:t>
       </w:r>
       <w:r>
         <w:rPr>
@@ -2386,7 +2548,7 @@
           <w:color w:val="000000"/>
           <w:bdr w:val="none" w:sz="0" w:space="0" w:color="auto" w:frame="1"/>
         </w:rPr>
-        <w:t xml:space="preserve"> </w:t>
+        <w:t> </w:t>
       </w:r>
       <w:r>
         <w:rPr>
@@ -2394,67 +2556,66 @@
           <w:color w:val="000000"/>
           <w:bdr w:val="none" w:sz="0" w:space="0" w:color="auto" w:frame="1"/>
         </w:rPr>
-        <w:t>“</w:t>
-      </w:r>
-      <w:r>
-        <w:t>https://github.com/gayaprasad-Tiwari/blogs.git</w:t>
-      </w:r>
-      <w:r>
-        <w:t>”</w:t>
-      </w:r>
-    </w:p>
-    <w:p>
-      <w:pPr>
-        <w:pStyle w:val="ListParagraph"/>
-        <w:numPr>
-          <w:ilvl w:val="0"/>
-          <w:numId w:val="2"/>
-        </w:numPr>
-        <w:shd w:val="clear" w:color="auto" w:fill="FFFFFF"/>
-        <w:spacing w:after="0" w:line="240" w:lineRule="auto"/>
-        <w:rPr>
-          <w:rFonts w:ascii="Calibri" w:hAnsi="Calibri" w:cs="Calibri"/>
-          <w:color w:val="000000"/>
-        </w:rPr>
-      </w:pPr>
+        <w:t xml:space="preserve"> </w:t>
+      </w:r>
       <w:r>
         <w:rPr>
           <w:rFonts w:ascii="inherit" w:hAnsi="inherit" w:cs="Calibri"/>
           <w:color w:val="000000"/>
           <w:bdr w:val="none" w:sz="0" w:space="0" w:color="auto" w:frame="1"/>
         </w:rPr>
-        <w:t>cd </w:t>
-      </w:r>
+        <w:t>“</w:t>
+      </w:r>
+      <w:proofErr w:type="gramEnd"/>
+      <w:r>
+        <w:t>https://github.com/</w:t>
+      </w:r>
+      <w:proofErr w:type="spellStart"/>
+      <w:r>
+        <w:t>gayaprasad</w:t>
+      </w:r>
+      <w:proofErr w:type="spellEnd"/>
+      <w:r>
+        <w:t>-Tiwari/</w:t>
+      </w:r>
+      <w:proofErr w:type="spellStart"/>
+      <w:r>
+        <w:t>blogs.git</w:t>
+      </w:r>
+      <w:proofErr w:type="spellEnd"/>
+      <w:r>
+        <w:t>”</w:t>
+      </w:r>
+    </w:p>
+    <w:p>
+      <w:pPr>
+        <w:pStyle w:val="ListParagraph"/>
+        <w:numPr>
+          <w:ilvl w:val="0"/>
+          <w:numId w:val="2"/>
+        </w:numPr>
+        <w:shd w:val="clear" w:color="auto" w:fill="FFFFFF"/>
+        <w:spacing w:after="0" w:line="240" w:lineRule="auto"/>
+        <w:rPr>
+          <w:rFonts w:ascii="Calibri" w:hAnsi="Calibri" w:cs="Calibri"/>
+          <w:color w:val="000000"/>
+        </w:rPr>
+      </w:pPr>
       <w:r>
         <w:rPr>
           <w:rFonts w:ascii="inherit" w:hAnsi="inherit" w:cs="Calibri"/>
           <w:color w:val="000000"/>
           <w:bdr w:val="none" w:sz="0" w:space="0" w:color="auto" w:frame="1"/>
         </w:rPr>
-        <w:t>blogs</w:t>
-      </w:r>
-    </w:p>
-    <w:p>
-      <w:pPr>
-        <w:pStyle w:val="ListParagraph"/>
-        <w:numPr>
-          <w:ilvl w:val="0"/>
-          <w:numId w:val="2"/>
-        </w:numPr>
-        <w:shd w:val="clear" w:color="auto" w:fill="FFFFFF"/>
-        <w:spacing w:after="0" w:line="240" w:lineRule="auto"/>
-        <w:rPr>
-          <w:rFonts w:ascii="Calibri" w:hAnsi="Calibri" w:cs="Calibri"/>
-          <w:color w:val="000000"/>
-        </w:rPr>
-      </w:pPr>
+        <w:t>cd </w:t>
+      </w:r>
       <w:r>
         <w:rPr>
           <w:rFonts w:ascii="inherit" w:hAnsi="inherit" w:cs="Calibri"/>
           <w:color w:val="000000"/>
           <w:bdr w:val="none" w:sz="0" w:space="0" w:color="auto" w:frame="1"/>
         </w:rPr>
-        <w:t>npm install</w:t>
+        <w:t>blogs</w:t>
       </w:r>
     </w:p>
     <w:p>
@@ -2471,13 +2632,23 @@
           <w:color w:val="000000"/>
         </w:rPr>
       </w:pPr>
+      <w:proofErr w:type="spellStart"/>
       <w:r>
         <w:rPr>
           <w:rFonts w:ascii="inherit" w:hAnsi="inherit" w:cs="Calibri"/>
           <w:color w:val="000000"/>
           <w:bdr w:val="none" w:sz="0" w:space="0" w:color="auto" w:frame="1"/>
         </w:rPr>
-        <w:t>npm start</w:t>
+        <w:t>npm</w:t>
+      </w:r>
+      <w:proofErr w:type="spellEnd"/>
+      <w:r>
+        <w:rPr>
+          <w:rFonts w:ascii="inherit" w:hAnsi="inherit" w:cs="Calibri"/>
+          <w:color w:val="000000"/>
+          <w:bdr w:val="none" w:sz="0" w:space="0" w:color="auto" w:frame="1"/>
+        </w:rPr>
+        <w:t xml:space="preserve"> install</w:t>
       </w:r>
     </w:p>
     <w:p>
@@ -2494,40 +2665,107 @@
           <w:color w:val="000000"/>
         </w:rPr>
       </w:pPr>
-      <w:r>
+      <w:proofErr w:type="spellStart"/>
+      <w:r>
+        <w:rPr>
+          <w:rFonts w:ascii="inherit" w:hAnsi="inherit" w:cs="Calibri"/>
+          <w:color w:val="000000"/>
+          <w:bdr w:val="none" w:sz="0" w:space="0" w:color="auto" w:frame="1"/>
+        </w:rPr>
+        <w:lastRenderedPageBreak/>
+        <w:t>npm</w:t>
+      </w:r>
+      <w:proofErr w:type="spellEnd"/>
+      <w:r>
+        <w:rPr>
+          <w:rFonts w:ascii="inherit" w:hAnsi="inherit" w:cs="Calibri"/>
+          <w:color w:val="000000"/>
+          <w:bdr w:val="none" w:sz="0" w:space="0" w:color="auto" w:frame="1"/>
+        </w:rPr>
+        <w:t xml:space="preserve"> start</w:t>
+      </w:r>
+    </w:p>
+    <w:p>
+      <w:pPr>
+        <w:pStyle w:val="ListParagraph"/>
+        <w:numPr>
+          <w:ilvl w:val="0"/>
+          <w:numId w:val="2"/>
+        </w:numPr>
+        <w:shd w:val="clear" w:color="auto" w:fill="FFFFFF"/>
+        <w:spacing w:after="0" w:line="240" w:lineRule="auto"/>
         <w:rPr>
           <w:rFonts w:ascii="Calibri" w:hAnsi="Calibri" w:cs="Calibri"/>
           <w:color w:val="000000"/>
         </w:rPr>
-        <w:lastRenderedPageBreak/>
-        <w:t xml:space="preserve">for running json server - </w:t>
-      </w:r>
+      </w:pPr>
       <w:r>
         <w:rPr>
           <w:rFonts w:ascii="Calibri" w:hAnsi="Calibri" w:cs="Calibri"/>
           <w:color w:val="000000"/>
         </w:rPr>
-        <w:t>“</w:t>
+        <w:t xml:space="preserve">for running json server - </w:t>
       </w:r>
       <w:r>
         <w:rPr>
           <w:rFonts w:ascii="Calibri" w:hAnsi="Calibri" w:cs="Calibri"/>
           <w:color w:val="000000"/>
         </w:rPr>
-        <w:t>json-server db.json -m ./node_modules/json-server-auth</w:t>
+        <w:t>“</w:t>
       </w:r>
       <w:r>
         <w:rPr>
           <w:rFonts w:ascii="Calibri" w:hAnsi="Calibri" w:cs="Calibri"/>
           <w:color w:val="000000"/>
         </w:rPr>
-        <w:t xml:space="preserve"> </w:t>
-      </w:r>
+        <w:t xml:space="preserve">json-server </w:t>
+      </w:r>
+      <w:proofErr w:type="spellStart"/>
+      <w:proofErr w:type="gramStart"/>
       <w:r>
         <w:rPr>
           <w:rFonts w:ascii="Calibri" w:hAnsi="Calibri" w:cs="Calibri"/>
           <w:color w:val="000000"/>
         </w:rPr>
+        <w:t>db.json</w:t>
+      </w:r>
+      <w:proofErr w:type="spellEnd"/>
+      <w:proofErr w:type="gramEnd"/>
+      <w:r>
+        <w:rPr>
+          <w:rFonts w:ascii="Calibri" w:hAnsi="Calibri" w:cs="Calibri"/>
+          <w:color w:val="000000"/>
+        </w:rPr>
+        <w:t xml:space="preserve"> -m ./</w:t>
+      </w:r>
+      <w:proofErr w:type="spellStart"/>
+      <w:r>
+        <w:rPr>
+          <w:rFonts w:ascii="Calibri" w:hAnsi="Calibri" w:cs="Calibri"/>
+          <w:color w:val="000000"/>
+        </w:rPr>
+        <w:t>node_modules</w:t>
+      </w:r>
+      <w:proofErr w:type="spellEnd"/>
+      <w:r>
+        <w:rPr>
+          <w:rFonts w:ascii="Calibri" w:hAnsi="Calibri" w:cs="Calibri"/>
+          <w:color w:val="000000"/>
+        </w:rPr>
+        <w:t>/json-server-auth</w:t>
+      </w:r>
+      <w:r>
+        <w:rPr>
+          <w:rFonts w:ascii="Calibri" w:hAnsi="Calibri" w:cs="Calibri"/>
+          <w:color w:val="000000"/>
+        </w:rPr>
+        <w:t xml:space="preserve"> </w:t>
+      </w:r>
+      <w:r>
+        <w:rPr>
+          <w:rFonts w:ascii="Calibri" w:hAnsi="Calibri" w:cs="Calibri"/>
+          <w:color w:val="000000"/>
+        </w:rPr>
         <w:t>“</w:t>
       </w:r>
     </w:p>
@@ -2545,40 +2783,58 @@
           <w:color w:val="000000"/>
         </w:rPr>
       </w:pPr>
+      <w:proofErr w:type="spellStart"/>
       <w:r>
         <w:rPr>
           <w:rFonts w:ascii="Calibri" w:hAnsi="Calibri" w:cs="Calibri"/>
           <w:color w:val="000000"/>
         </w:rPr>
-        <w:t xml:space="preserve">fot test </w:t>
-      </w:r>
+        <w:t>fot</w:t>
+      </w:r>
+      <w:proofErr w:type="spellEnd"/>
       <w:r>
         <w:rPr>
           <w:rFonts w:ascii="Calibri" w:hAnsi="Calibri" w:cs="Calibri"/>
           <w:color w:val="000000"/>
         </w:rPr>
-        <w:t>–</w:t>
+        <w:t xml:space="preserve"> test </w:t>
       </w:r>
       <w:r>
         <w:rPr>
           <w:rFonts w:ascii="Calibri" w:hAnsi="Calibri" w:cs="Calibri"/>
           <w:color w:val="000000"/>
         </w:rPr>
-        <w:t xml:space="preserve"> </w:t>
+        <w:t>–</w:t>
       </w:r>
       <w:r>
         <w:rPr>
           <w:rFonts w:ascii="Calibri" w:hAnsi="Calibri" w:cs="Calibri"/>
           <w:color w:val="000000"/>
         </w:rPr>
-        <w:t>“</w:t>
+        <w:t xml:space="preserve"> </w:t>
       </w:r>
       <w:r>
         <w:rPr>
           <w:rFonts w:ascii="Calibri" w:hAnsi="Calibri" w:cs="Calibri"/>
           <w:color w:val="000000"/>
         </w:rPr>
-        <w:t>npm run test-watch</w:t>
+        <w:t>“</w:t>
+      </w:r>
+      <w:proofErr w:type="spellStart"/>
+      <w:r>
+        <w:rPr>
+          <w:rFonts w:ascii="Calibri" w:hAnsi="Calibri" w:cs="Calibri"/>
+          <w:color w:val="000000"/>
+        </w:rPr>
+        <w:t>npm</w:t>
+      </w:r>
+      <w:proofErr w:type="spellEnd"/>
+      <w:r>
+        <w:rPr>
+          <w:rFonts w:ascii="Calibri" w:hAnsi="Calibri" w:cs="Calibri"/>
+          <w:color w:val="000000"/>
+        </w:rPr>
+        <w:t xml:space="preserve"> run test-watch</w:t>
       </w:r>
     </w:p>
     <w:sectPr>

</xml_diff>

<commit_message>
more unit test cases added
</commit_message>
<xml_diff>
--- a/document/Blog Application Design Document by Gayaprasad Tiwari.docx
+++ b/document/Blog Application Design Document by Gayaprasad Tiwari.docx
@@ -1905,7 +1905,7 @@
     </w:p>
     <w:p>
       <w:r>
-        <w:t xml:space="preserve">Test Suites: 10 passed, 10 </w:t>
+        <w:t xml:space="preserve">Test Suites: 11 passed, 11 </w:t>
       </w:r>
       <w:proofErr w:type="gramStart"/>
       <w:r>
@@ -1914,29 +1914,110 @@
       <w:proofErr w:type="gramEnd"/>
     </w:p>
     <w:p>
+      <w:r>
+        <w:t xml:space="preserve">Tests:       32 passed, 32 </w:t>
+      </w:r>
+      <w:proofErr w:type="gramStart"/>
+      <w:r>
+        <w:t>total</w:t>
+      </w:r>
+      <w:proofErr w:type="gramEnd"/>
+    </w:p>
+    <w:p>
+      <w:proofErr w:type="gramStart"/>
+      <w:r>
+        <w:t>Coverage :</w:t>
+      </w:r>
+      <w:proofErr w:type="gramEnd"/>
+      <w:r>
+        <w:t xml:space="preserve"> -</w:t>
+      </w:r>
+    </w:p>
+    <w:p>
       <w:pPr>
         <w:rPr>
           <w:noProof/>
         </w:rPr>
       </w:pPr>
       <w:r>
-        <w:t xml:space="preserve">Tests:       16 passed, 16 </w:t>
-      </w:r>
-      <w:proofErr w:type="gramStart"/>
-      <w:r>
-        <w:t>total</w:t>
-      </w:r>
-      <w:proofErr w:type="gramEnd"/>
-    </w:p>
-    <w:p>
-      <w:r>
         <w:rPr>
           <w:noProof/>
         </w:rPr>
+        <w:t xml:space="preserve">78.8% Statements 223/28336.36% </w:t>
+      </w:r>
+      <w:r>
+        <w:rPr>
+          <w:noProof/>
+        </w:rPr>
+        <w:t>,</w:t>
+      </w:r>
+    </w:p>
+    <w:p>
+      <w:pPr>
+        <w:rPr>
+          <w:noProof/>
+        </w:rPr>
+      </w:pPr>
+      <w:r>
+        <w:rPr>
+          <w:noProof/>
+        </w:rPr>
+        <w:t xml:space="preserve">Branches 16/4467.11% </w:t>
+      </w:r>
+      <w:r>
+        <w:rPr>
+          <w:noProof/>
+        </w:rPr>
+        <w:t>,</w:t>
+      </w:r>
+    </w:p>
+    <w:p>
+      <w:pPr>
+        <w:rPr>
+          <w:noProof/>
+        </w:rPr>
+      </w:pPr>
+      <w:r>
+        <w:rPr>
+          <w:noProof/>
+        </w:rPr>
+        <w:t xml:space="preserve">Functions 51/7676.4% </w:t>
+      </w:r>
+      <w:r>
+        <w:rPr>
+          <w:noProof/>
+        </w:rPr>
+        <w:t>,</w:t>
+      </w:r>
+    </w:p>
+    <w:p>
+      <w:pPr>
+        <w:rPr>
+          <w:noProof/>
+        </w:rPr>
+      </w:pPr>
+      <w:r>
+        <w:rPr>
+          <w:noProof/>
+        </w:rPr>
+        <w:t>Lines 191/250</w:t>
+      </w:r>
+      <w:r>
+        <w:rPr>
+          <w:noProof/>
+        </w:rPr>
+        <w:t>,</w:t>
+      </w:r>
+    </w:p>
+    <w:p>
+      <w:r>
+        <w:rPr>
+          <w:noProof/>
+        </w:rPr>
         <w:drawing>
-          <wp:inline distT="0" distB="0" distL="0" distR="0" wp14:anchorId="643772D6" wp14:editId="69645252">
-            <wp:extent cx="6379888" cy="2676525"/>
-            <wp:effectExtent l="0" t="0" r="1905" b="0"/>
+          <wp:inline distT="0" distB="0" distL="0" distR="0" wp14:anchorId="39BED633" wp14:editId="3EADCB8B">
+            <wp:extent cx="5886450" cy="2443480"/>
+            <wp:effectExtent l="0" t="0" r="0" b="0"/>
             <wp:docPr id="1" name="Picture 1"/>
             <wp:cNvGraphicFramePr>
               <a:graphicFrameLocks xmlns:a="http://schemas.openxmlformats.org/drawingml/2006/main" noChangeAspect="1"/>
@@ -1957,7 +2038,7 @@
                   <pic:spPr>
                     <a:xfrm>
                       <a:off x="0" y="0"/>
-                      <a:ext cx="6384723" cy="2678553"/>
+                      <a:ext cx="5886450" cy="2443480"/>
                     </a:xfrm>
                     <a:prstGeom prst="rect">
                       <a:avLst/>
@@ -2102,6 +2183,7 @@
           <w:b/>
           <w:sz w:val="28"/>
         </w:rPr>
+        <w:lastRenderedPageBreak/>
         <w:t>Component</w:t>
       </w:r>
       <w:bookmarkEnd w:id="7"/>
@@ -2209,7 +2291,6 @@
       </w:pPr>
       <w:proofErr w:type="spellStart"/>
       <w:r>
-        <w:lastRenderedPageBreak/>
         <w:t>RegistrationComponent</w:t>
       </w:r>
       <w:proofErr w:type="spellEnd"/>
@@ -2679,6 +2760,7 @@
         </w:numPr>
       </w:pPr>
       <w:r>
+        <w:lastRenderedPageBreak/>
         <w:t xml:space="preserve">    "</w:t>
       </w:r>
       <w:proofErr w:type="spellStart"/>
@@ -2757,7 +2839,6 @@
           <w:b/>
           <w:sz w:val="28"/>
         </w:rPr>
-        <w:lastRenderedPageBreak/>
         <w:t xml:space="preserve"> </w:t>
       </w:r>
       <w:bookmarkStart w:id="12" w:name="_Toc50478810"/>

</xml_diff>